<commit_message>
added even more enemy's
</commit_message>
<xml_diff>
--- a/Game Testing.docx
+++ b/Game Testing.docx
@@ -22,29 +22,53 @@
       <w:r>
         <w:t xml:space="preserve">Do the weapons change </w:t>
       </w:r>
-      <w:proofErr w:type="gramStart"/>
-      <w:r>
-        <w:t>appropriately(</w:t>
-      </w:r>
-      <w:proofErr w:type="gramEnd"/>
+      <w:r>
+        <w:t>appropriately (</w:t>
+      </w:r>
       <w:r>
         <w:t>and fluidly)</w:t>
       </w:r>
+      <w:r>
+        <w:t>?</w:t>
+      </w:r>
     </w:p>
     <w:p>
       <w:r>
         <w:t xml:space="preserve">Does the player movement seem </w:t>
       </w:r>
-      <w:proofErr w:type="gramStart"/>
-      <w:r>
-        <w:t>fluid</w:t>
-      </w:r>
-      <w:proofErr w:type="gramEnd"/>
+      <w:r>
+        <w:t>fluid?</w:t>
+      </w:r>
     </w:p>
     <w:p>
       <w:r>
         <w:t>Do enemies attacks seem correct (do they work and feel right)</w:t>
       </w:r>
+      <w:r>
+        <w:t>?</w:t>
+      </w:r>
+    </w:p>
+    <w:p>
+      <w:r>
+        <w:t>Did you enjoy the level?</w:t>
+      </w:r>
+    </w:p>
+    <w:p>
+      <w:r>
+        <w:t>Did anything in the game seem to hard (maybe even unfair)?</w:t>
+      </w:r>
+    </w:p>
+    <w:p>
+      <w:r>
+        <w:t>Did the game seem to easy?</w:t>
+      </w:r>
+    </w:p>
+    <w:p>
+      <w:r>
+        <w:t>Did you find any bugs? (If so could you please leave a detailed report of what you think it could possibly be because that would be helpful many thanks)</w:t>
+      </w:r>
+    </w:p>
+    <w:p>
       <w:bookmarkStart w:id="0" w:name="_GoBack"/>
       <w:bookmarkEnd w:id="0"/>
     </w:p>

</xml_diff>